<commit_message>
refactor: update lint report to clarify Sonar's recommendations and remove redundant comments
</commit_message>
<xml_diff>
--- a/reports/Deliverable 4/Student #2/Student #2 Lint Report.docx
+++ b/reports/Deliverable 4/Student #2/Student #2 Lint Report.docx
@@ -1850,17 +1850,27 @@
       <w:r>
         <w:t xml:space="preserve"> in </w:t>
       </w:r>
-      <w:r>
-        <w:t xml:space="preserve">CustomerBookingCreateService, CustomerBookingPublishService: "Define a constant instead of duplicating the literal </w:t>
+      <w:proofErr w:type="spellStart"/>
+      <w:r>
+        <w:t>CustomerBookingCreateService</w:t>
+      </w:r>
+      <w:proofErr w:type="spellEnd"/>
+      <w:r>
+        <w:t xml:space="preserve">, </w:t>
+      </w:r>
+      <w:proofErr w:type="spellStart"/>
+      <w:r>
+        <w:t>CustomerBookingPublishService</w:t>
+      </w:r>
+      <w:proofErr w:type="spellEnd"/>
+      <w:r>
+        <w:t xml:space="preserve">: "Define a constant instead of duplicating the literal </w:t>
       </w:r>
       <w:r>
         <w:t>flight</w:t>
       </w:r>
       <w:r>
         <w:t xml:space="preserve"> 3 times." The duplicated literal is found within requests for data to prevent hacking attempts and for the unbinding of the Flight. While it could be replaced by a constant, given its infrequent appearance, it doesn't seem appropriate to use constants when adding entries to the response dataset. </w:t>
-      </w:r>
-      <w:r>
-        <w:t>The same reasoning applies in this case.</w:t>
       </w:r>
     </w:p>
     <w:p>
@@ -1896,7 +1906,97 @@
           <w:sz w:val="24"/>
           <w:szCs w:val="24"/>
         </w:rPr>
-        <w:t>This applies to booking, bookingrecord, and customer classes. This potential bad smell is observed across all entities and realms of the project, as no explicit equals methods are defined for them. However, since they extend AbstractEntity (for booking and bookingrecord) or AbstractRole (for customer), this is already handled by the framework.</w:t>
+        <w:t xml:space="preserve">This applies to booking, </w:t>
+      </w:r>
+      <w:proofErr w:type="spellStart"/>
+      <w:proofErr w:type="gramStart"/>
+      <w:r>
+        <w:rPr>
+          <w:rFonts w:eastAsiaTheme="minorHAnsi" w:cstheme="minorBidi"/>
+          <w:color w:val="auto"/>
+          <w:spacing w:val="0"/>
+          <w:sz w:val="24"/>
+          <w:szCs w:val="24"/>
+        </w:rPr>
+        <w:t>bookingrecord</w:t>
+      </w:r>
+      <w:proofErr w:type="spellEnd"/>
+      <w:proofErr w:type="gramEnd"/>
+      <w:r>
+        <w:rPr>
+          <w:rFonts w:eastAsiaTheme="minorHAnsi" w:cstheme="minorBidi"/>
+          <w:color w:val="auto"/>
+          <w:spacing w:val="0"/>
+          <w:sz w:val="24"/>
+          <w:szCs w:val="24"/>
+        </w:rPr>
+        <w:t xml:space="preserve">, and customer classes. This potential bad smell is observed across all entities and realms of the project, as no explicit equals methods are defined for them. However, since they extend </w:t>
+      </w:r>
+      <w:proofErr w:type="spellStart"/>
+      <w:r>
+        <w:rPr>
+          <w:rFonts w:eastAsiaTheme="minorHAnsi" w:cstheme="minorBidi"/>
+          <w:color w:val="auto"/>
+          <w:spacing w:val="0"/>
+          <w:sz w:val="24"/>
+          <w:szCs w:val="24"/>
+        </w:rPr>
+        <w:t>AbstractEntity</w:t>
+      </w:r>
+      <w:proofErr w:type="spellEnd"/>
+      <w:r>
+        <w:rPr>
+          <w:rFonts w:eastAsiaTheme="minorHAnsi" w:cstheme="minorBidi"/>
+          <w:color w:val="auto"/>
+          <w:spacing w:val="0"/>
+          <w:sz w:val="24"/>
+          <w:szCs w:val="24"/>
+        </w:rPr>
+        <w:t xml:space="preserve"> (for booking and </w:t>
+      </w:r>
+      <w:proofErr w:type="spellStart"/>
+      <w:r>
+        <w:rPr>
+          <w:rFonts w:eastAsiaTheme="minorHAnsi" w:cstheme="minorBidi"/>
+          <w:color w:val="auto"/>
+          <w:spacing w:val="0"/>
+          <w:sz w:val="24"/>
+          <w:szCs w:val="24"/>
+        </w:rPr>
+        <w:t>bookingrecord</w:t>
+      </w:r>
+      <w:proofErr w:type="spellEnd"/>
+      <w:r>
+        <w:rPr>
+          <w:rFonts w:eastAsiaTheme="minorHAnsi" w:cstheme="minorBidi"/>
+          <w:color w:val="auto"/>
+          <w:spacing w:val="0"/>
+          <w:sz w:val="24"/>
+          <w:szCs w:val="24"/>
+        </w:rPr>
+        <w:t xml:space="preserve">) or </w:t>
+      </w:r>
+      <w:proofErr w:type="spellStart"/>
+      <w:r>
+        <w:rPr>
+          <w:rFonts w:eastAsiaTheme="minorHAnsi" w:cstheme="minorBidi"/>
+          <w:color w:val="auto"/>
+          <w:spacing w:val="0"/>
+          <w:sz w:val="24"/>
+          <w:szCs w:val="24"/>
+        </w:rPr>
+        <w:t>AbstractRole</w:t>
+      </w:r>
+      <w:proofErr w:type="spellEnd"/>
+      <w:r>
+        <w:rPr>
+          <w:rFonts w:eastAsiaTheme="minorHAnsi" w:cstheme="minorBidi"/>
+          <w:color w:val="auto"/>
+          <w:spacing w:val="0"/>
+          <w:sz w:val="24"/>
+          <w:szCs w:val="24"/>
+        </w:rPr>
+        <w:t xml:space="preserve"> (for customer), this is already handled by the framework.</w:t>
       </w:r>
     </w:p>
     <w:p>
@@ -1905,7 +2005,15 @@
         <w:jc w:val="both"/>
       </w:pPr>
       <w:r>
-        <w:t>Use a primitive boolean expression</w:t>
+        <w:t xml:space="preserve">Use a primitive </w:t>
+      </w:r>
+      <w:proofErr w:type="spellStart"/>
+      <w:r>
+        <w:t>boolean</w:t>
+      </w:r>
+      <w:proofErr w:type="spellEnd"/>
+      <w:r>
+        <w:t xml:space="preserve"> expression</w:t>
       </w:r>
     </w:p>
     <w:p>
@@ -1913,22 +2021,82 @@
         <w:jc w:val="both"/>
       </w:pPr>
       <w:r>
-        <w:t xml:space="preserve">Sonar's Lint suggested changing the expression !booking.getDraftMode() </w:t>
+        <w:t xml:space="preserve">Sonar's Lint suggested changing the </w:t>
+      </w:r>
+      <w:proofErr w:type="gramStart"/>
+      <w:r>
+        <w:t>expression !</w:t>
+      </w:r>
+      <w:proofErr w:type="spellStart"/>
+      <w:r>
+        <w:t>booking</w:t>
+      </w:r>
+      <w:proofErr w:type="gramEnd"/>
+      <w:r>
+        <w:t>.</w:t>
+      </w:r>
+      <w:proofErr w:type="gramStart"/>
+      <w:r>
+        <w:t>getDraftMode</w:t>
+      </w:r>
+      <w:proofErr w:type="spellEnd"/>
+      <w:r>
+        <w:t>(</w:t>
+      </w:r>
+      <w:proofErr w:type="gramEnd"/>
+      <w:r>
+        <w:t xml:space="preserve">) </w:t>
       </w:r>
       <w:r>
         <w:t xml:space="preserve">or </w:t>
       </w:r>
-      <w:r>
-        <w:t>booking.getDraftMode()</w:t>
+      <w:proofErr w:type="spellStart"/>
+      <w:proofErr w:type="gramStart"/>
+      <w:r>
+        <w:t>booking.getDraftMode</w:t>
+      </w:r>
+      <w:proofErr w:type="spellEnd"/>
+      <w:proofErr w:type="gramEnd"/>
+      <w:r>
+        <w:t>()</w:t>
       </w:r>
       <w:r>
         <w:t xml:space="preserve"> f</w:t>
       </w:r>
       <w:r>
-        <w:t xml:space="preserve">rom a Boolean type to boolean to avoid potential null values. Since these values cannot be illegally altered, they will never be null, making the change unnecessary. This applies to </w:t>
-      </w:r>
-      <w:r>
-        <w:t>BookingValidator, CustomerBookingListService and CustomerBookingPublishService.</w:t>
+        <w:t xml:space="preserve">rom a Boolean type to </w:t>
+      </w:r>
+      <w:proofErr w:type="spellStart"/>
+      <w:r>
+        <w:t>boolean</w:t>
+      </w:r>
+      <w:proofErr w:type="spellEnd"/>
+      <w:r>
+        <w:t xml:space="preserve"> to avoid potential null values. Since these values cannot be illegally altered, they will never be null, making the change unnecessary. This applies to </w:t>
+      </w:r>
+      <w:proofErr w:type="spellStart"/>
+      <w:r>
+        <w:t>BookingValidator</w:t>
+      </w:r>
+      <w:proofErr w:type="spellEnd"/>
+      <w:r>
+        <w:t xml:space="preserve">, </w:t>
+      </w:r>
+      <w:proofErr w:type="spellStart"/>
+      <w:r>
+        <w:t>CustomerBookingListService</w:t>
+      </w:r>
+      <w:proofErr w:type="spellEnd"/>
+      <w:r>
+        <w:t xml:space="preserve"> and </w:t>
+      </w:r>
+      <w:proofErr w:type="spellStart"/>
+      <w:r>
+        <w:t>CustomerBookingPublishService</w:t>
+      </w:r>
+      <w:proofErr w:type="spellEnd"/>
+      <w:r>
+        <w:t>.</w:t>
       </w:r>
     </w:p>
     <w:p>
@@ -1937,7 +2105,15 @@
         <w:jc w:val="both"/>
       </w:pPr>
       <w:r>
-        <w:t>Add a nested comment explaining why this method is empty, throw an UnsupportedOperationException or complete the implementation.</w:t>
+        <w:t xml:space="preserve">Add a nested comment explaining why this method is empty, throw an </w:t>
+      </w:r>
+      <w:proofErr w:type="spellStart"/>
+      <w:r>
+        <w:t>UnsupportedOperationException</w:t>
+      </w:r>
+      <w:proofErr w:type="spellEnd"/>
+      <w:r>
+        <w:t xml:space="preserve"> or complete the implementation.</w:t>
       </w:r>
     </w:p>
     <w:p>
@@ -1960,7 +2136,17 @@
           <w:sz w:val="24"/>
           <w:szCs w:val="24"/>
         </w:rPr>
-        <w:t xml:space="preserve">It was flagged </w:t>
+        <w:t xml:space="preserve">Sonar’s lint </w:t>
+      </w:r>
+      <w:r>
+        <w:rPr>
+          <w:rFonts w:eastAsiaTheme="minorHAnsi" w:cstheme="minorBidi"/>
+          <w:color w:val="auto"/>
+          <w:spacing w:val="0"/>
+          <w:sz w:val="24"/>
+          <w:szCs w:val="24"/>
+        </w:rPr>
+        <w:t xml:space="preserve">flagged </w:t>
       </w:r>
       <w:r>
         <w:rPr>
@@ -1982,6 +2168,7 @@
         </w:rPr>
         <w:t xml:space="preserve"> </w:t>
       </w:r>
+      <w:proofErr w:type="spellStart"/>
       <w:r>
         <w:rPr>
           <w:rFonts w:eastAsiaTheme="minorHAnsi" w:cstheme="minorBidi"/>
@@ -1992,6 +2179,7 @@
         </w:rPr>
         <w:t>CustomerBookingCreateService</w:t>
       </w:r>
+      <w:proofErr w:type="spellEnd"/>
       <w:r>
         <w:rPr>
           <w:rFonts w:eastAsiaTheme="minorHAnsi" w:cstheme="minorBidi"/>
@@ -2002,6 +2190,7 @@
         </w:rPr>
         <w:t xml:space="preserve"> &amp; </w:t>
       </w:r>
+      <w:proofErr w:type="spellStart"/>
       <w:r>
         <w:rPr>
           <w:rFonts w:eastAsiaTheme="minorHAnsi" w:cstheme="minorBidi"/>
@@ -2010,7 +2199,18 @@
           <w:sz w:val="24"/>
           <w:szCs w:val="24"/>
         </w:rPr>
-        <w:t>AdministratorRecommendationPerformService.</w:t>
+        <w:t>AdministratorRecommendationPerformService</w:t>
+      </w:r>
+      <w:proofErr w:type="spellEnd"/>
+      <w:r>
+        <w:rPr>
+          <w:rFonts w:eastAsiaTheme="minorHAnsi" w:cstheme="minorBidi"/>
+          <w:color w:val="auto"/>
+          <w:spacing w:val="0"/>
+          <w:sz w:val="24"/>
+          <w:szCs w:val="24"/>
+        </w:rPr>
+        <w:t>.</w:t>
       </w:r>
       <w:r>
         <w:rPr>
@@ -2047,140 +2247,38 @@
         <w:jc w:val="both"/>
       </w:pPr>
       <w:r>
-        <w:t xml:space="preserve">Sonar's Lint recommended renaming the package name to match the regular expression '^[a-z_]+(\.[a-z_][a-z0-9_]*)*$'. </w:t>
-      </w:r>
-      <w:r>
-        <w:t xml:space="preserve">This was innocuous because the current </w:t>
-      </w:r>
-      <w:r>
-        <w:lastRenderedPageBreak/>
-        <w:t>names are already clear and readable, changing them would break consistency with other package names in the project and it has no impact on code functionality.</w:t>
-      </w:r>
-    </w:p>
-    <w:p>
-      <w:pPr>
-        <w:pStyle w:val="Subttulo"/>
-        <w:jc w:val="both"/>
-      </w:pPr>
-      <w:r>
-        <w:t>Use a primitive Boolean expression</w:t>
-      </w:r>
-    </w:p>
-    <w:p>
-      <w:pPr>
-        <w:jc w:val="both"/>
-      </w:pPr>
-      <w:r>
-        <w:t>Sonar's Lint suggested changing the values of the expressions booking.getDraftMode() and !booking.getDraftMode() from a Boolean type to boolean to avoid possible null values. Since these values cannot be illegally altered, they will never be null, making the change unnecessary.</w:t>
-      </w:r>
-      <w:r>
-        <w:t xml:space="preserve"> This code smell can be seen at the CustomerBookingPublishService and CustomerBookingListService services.</w:t>
-      </w:r>
-    </w:p>
-    <w:p>
-      <w:pPr>
-        <w:jc w:val="both"/>
-      </w:pPr>
-    </w:p>
-    <w:p>
-      <w:pPr>
-        <w:jc w:val="both"/>
-      </w:pPr>
-    </w:p>
-    <w:p>
-      <w:pPr>
-        <w:jc w:val="both"/>
-      </w:pPr>
-    </w:p>
-    <w:p>
-      <w:pPr>
-        <w:jc w:val="both"/>
-      </w:pPr>
-    </w:p>
-    <w:p>
-      <w:pPr>
-        <w:jc w:val="both"/>
-      </w:pPr>
-    </w:p>
-    <w:p>
-      <w:pPr>
-        <w:jc w:val="both"/>
-      </w:pPr>
-    </w:p>
-    <w:p>
-      <w:pPr>
-        <w:jc w:val="both"/>
-      </w:pPr>
-    </w:p>
-    <w:p>
-      <w:pPr>
-        <w:jc w:val="both"/>
-      </w:pPr>
-    </w:p>
-    <w:p>
-      <w:pPr>
-        <w:jc w:val="both"/>
-      </w:pPr>
-    </w:p>
-    <w:p>
-      <w:pPr>
-        <w:jc w:val="both"/>
-      </w:pPr>
-    </w:p>
-    <w:p>
-      <w:pPr>
-        <w:jc w:val="both"/>
-      </w:pPr>
-    </w:p>
-    <w:p>
-      <w:pPr>
-        <w:jc w:val="both"/>
-      </w:pPr>
-    </w:p>
-    <w:p>
-      <w:pPr>
-        <w:jc w:val="both"/>
-      </w:pPr>
-    </w:p>
-    <w:p>
-      <w:pPr>
-        <w:jc w:val="both"/>
-      </w:pPr>
-    </w:p>
-    <w:p>
-      <w:pPr>
-        <w:jc w:val="both"/>
-      </w:pPr>
-    </w:p>
-    <w:p>
-      <w:pPr>
-        <w:jc w:val="both"/>
-      </w:pPr>
-    </w:p>
-    <w:p>
-      <w:pPr>
-        <w:jc w:val="both"/>
-      </w:pPr>
-    </w:p>
-    <w:p>
-      <w:pPr>
-        <w:jc w:val="both"/>
-      </w:pPr>
-    </w:p>
-    <w:p>
-      <w:pPr>
-        <w:jc w:val="both"/>
-      </w:pPr>
-    </w:p>
-    <w:p>
-      <w:pPr>
-        <w:jc w:val="both"/>
-      </w:pPr>
-    </w:p>
-    <w:p>
-      <w:pPr>
-        <w:jc w:val="both"/>
-      </w:pPr>
+        <w:t>Sonar's Lint recommended renaming the package name to match the regular expression '^[a-z</w:t>
+      </w:r>
+      <w:proofErr w:type="gramStart"/>
+      <w:r>
+        <w:t>_]+(\.[</w:t>
+      </w:r>
+      <w:proofErr w:type="gramEnd"/>
+      <w:r>
+        <w:t>a-z</w:t>
+      </w:r>
+      <w:proofErr w:type="gramStart"/>
+      <w:r>
+        <w:t>_][</w:t>
+      </w:r>
+      <w:proofErr w:type="gramEnd"/>
+      <w:r>
+        <w:t>a-z0-9</w:t>
+      </w:r>
+      <w:proofErr w:type="gramStart"/>
+      <w:r>
+        <w:t>_]*</w:t>
+      </w:r>
+      <w:proofErr w:type="gramEnd"/>
+      <w:r>
+        <w:t xml:space="preserve">)*$'. </w:t>
+      </w:r>
+      <w:r>
+        <w:t>This was innocuous because the current names are already clear and readable, changing them would break consistency with other package names in the project and it has no impact on code functionality</w:t>
+      </w:r>
+      <w:r>
+        <w:t>.</w:t>
+      </w:r>
     </w:p>
     <w:p>
       <w:pPr>
@@ -2199,7 +2297,23 @@
         <w:jc w:val="both"/>
       </w:pPr>
       <w:r>
-        <w:t xml:space="preserve">Sonar's Lint turned out to be a really helpful and powerful tool for spotting potential code issues in our work. It let us find risks without needing to run Eclipse's coverage, compile the whole project, or even re-run our tests. </w:t>
+        <w:t xml:space="preserve">Sonar's Lint turned out to be a </w:t>
+      </w:r>
+      <w:proofErr w:type="gramStart"/>
+      <w:r>
+        <w:t>really helpful</w:t>
+      </w:r>
+      <w:proofErr w:type="gramEnd"/>
+      <w:r>
+        <w:t xml:space="preserve"> and powerful tool for spotting potential code issues in our work. It </w:t>
+      </w:r>
+      <w:proofErr w:type="gramStart"/>
+      <w:r>
+        <w:t>let</w:t>
+      </w:r>
+      <w:proofErr w:type="gramEnd"/>
+      <w:r>
+        <w:t xml:space="preserve"> us find risks without needing to run Eclipse's coverage, compile the whole project, or even re-run our tests. </w:t>
       </w:r>
       <w:r>
         <w:t>However, it is not perfect, since</w:t>
@@ -2215,7 +2329,15 @@
         <w:t>as we type</w:t>
       </w:r>
       <w:r>
-        <w:t xml:space="preserve"> makes it incredibly useful. It's definitely a tool we'll keep using as we continue to develop.</w:t>
+        <w:t xml:space="preserve"> makes it incredibly useful. It's </w:t>
+      </w:r>
+      <w:proofErr w:type="gramStart"/>
+      <w:r>
+        <w:t>definitely a</w:t>
+      </w:r>
+      <w:proofErr w:type="gramEnd"/>
+      <w:r>
+        <w:t xml:space="preserve"> tool we'll keep using as we continue to develop.</w:t>
       </w:r>
     </w:p>
     <w:p/>

</xml_diff>

<commit_message>
Fix section numbering in Student #2 Lint Report
</commit_message>
<xml_diff>
--- a/reports/Deliverable 4/Student #2/Student #2 Lint Report.docx
+++ b/reports/Deliverable 4/Student #2/Student #2 Lint Report.docx
@@ -1043,7 +1043,7 @@
           <w:r>
             <w:fldChar w:fldCharType="separate"/>
           </w:r>
-          <w:hyperlink w:anchor="_Toc199112445" w:history="1">
+          <w:hyperlink w:anchor="_Toc199172991" w:history="1">
             <w:r>
               <w:rPr>
                 <w:rStyle w:val="Hipervnculo"/>
@@ -1070,7 +1070,7 @@
                 <w:noProof/>
                 <w:webHidden/>
               </w:rPr>
-              <w:instrText xml:space="preserve"> PAGEREF _Toc199112445 \h </w:instrText>
+              <w:instrText xml:space="preserve"> PAGEREF _Toc199172991 \h </w:instrText>
             </w:r>
             <w:r>
               <w:rPr>
@@ -1113,7 +1113,7 @@
               <w:lang w:val="es-ES" w:eastAsia="es-ES"/>
             </w:rPr>
           </w:pPr>
-          <w:hyperlink w:anchor="_Toc199112446" w:history="1">
+          <w:hyperlink w:anchor="_Toc199172992" w:history="1">
             <w:r>
               <w:rPr>
                 <w:rStyle w:val="Hipervnculo"/>
@@ -1140,7 +1140,7 @@
                 <w:noProof/>
                 <w:webHidden/>
               </w:rPr>
-              <w:instrText xml:space="preserve"> PAGEREF _Toc199112446 \h </w:instrText>
+              <w:instrText xml:space="preserve"> PAGEREF _Toc199172992 \h </w:instrText>
             </w:r>
             <w:r>
               <w:rPr>
@@ -1183,7 +1183,7 @@
               <w:lang w:val="es-ES" w:eastAsia="es-ES"/>
             </w:rPr>
           </w:pPr>
-          <w:hyperlink w:anchor="_Toc199112447" w:history="1">
+          <w:hyperlink w:anchor="_Toc199172993" w:history="1">
             <w:r>
               <w:rPr>
                 <w:rStyle w:val="Hipervnculo"/>
@@ -1210,7 +1210,7 @@
                 <w:noProof/>
                 <w:webHidden/>
               </w:rPr>
-              <w:instrText xml:space="preserve"> PAGEREF _Toc199112447 \h </w:instrText>
+              <w:instrText xml:space="preserve"> PAGEREF _Toc199172993 \h </w:instrText>
             </w:r>
             <w:r>
               <w:rPr>
@@ -1253,7 +1253,7 @@
               <w:lang w:val="es-ES" w:eastAsia="es-ES"/>
             </w:rPr>
           </w:pPr>
-          <w:hyperlink w:anchor="_Toc199112448" w:history="1">
+          <w:hyperlink w:anchor="_Toc199172994" w:history="1">
             <w:r>
               <w:rPr>
                 <w:rStyle w:val="Hipervnculo"/>
@@ -1280,7 +1280,7 @@
                 <w:noProof/>
                 <w:webHidden/>
               </w:rPr>
-              <w:instrText xml:space="preserve"> PAGEREF _Toc199112448 \h </w:instrText>
+              <w:instrText xml:space="preserve"> PAGEREF _Toc199172994 \h </w:instrText>
             </w:r>
             <w:r>
               <w:rPr>
@@ -1323,7 +1323,7 @@
               <w:lang w:val="es-ES" w:eastAsia="es-ES"/>
             </w:rPr>
           </w:pPr>
-          <w:hyperlink w:anchor="_Toc199112449" w:history="1">
+          <w:hyperlink w:anchor="_Toc199172995" w:history="1">
             <w:r>
               <w:rPr>
                 <w:rStyle w:val="Hipervnculo"/>
@@ -1350,7 +1350,7 @@
                 <w:noProof/>
                 <w:webHidden/>
               </w:rPr>
-              <w:instrText xml:space="preserve"> PAGEREF _Toc199112449 \h </w:instrText>
+              <w:instrText xml:space="preserve"> PAGEREF _Toc199172995 \h </w:instrText>
             </w:r>
             <w:r>
               <w:rPr>
@@ -1370,7 +1370,7 @@
                 <w:noProof/>
                 <w:webHidden/>
               </w:rPr>
-              <w:t>7</w:t>
+              <w:t>6</w:t>
             </w:r>
             <w:r>
               <w:rPr>
@@ -1393,7 +1393,7 @@
               <w:lang w:val="es-ES" w:eastAsia="es-ES"/>
             </w:rPr>
           </w:pPr>
-          <w:hyperlink w:anchor="_Toc199112450" w:history="1">
+          <w:hyperlink w:anchor="_Toc199172996" w:history="1">
             <w:r>
               <w:rPr>
                 <w:rStyle w:val="Hipervnculo"/>
@@ -1420,7 +1420,7 @@
                 <w:noProof/>
                 <w:webHidden/>
               </w:rPr>
-              <w:instrText xml:space="preserve"> PAGEREF _Toc199112450 \h </w:instrText>
+              <w:instrText xml:space="preserve"> PAGEREF _Toc199172996 \h </w:instrText>
             </w:r>
             <w:r>
               <w:rPr>
@@ -1440,7 +1440,7 @@
                 <w:noProof/>
                 <w:webHidden/>
               </w:rPr>
-              <w:t>8</w:t>
+              <w:t>7</w:t>
             </w:r>
             <w:r>
               <w:rPr>
@@ -1484,7 +1484,7 @@
       <w:pPr>
         <w:pStyle w:val="Ttulo1"/>
       </w:pPr>
-      <w:bookmarkStart w:id="0" w:name="_Toc199112445"/>
+      <w:bookmarkStart w:id="0" w:name="_Toc199172991"/>
       <w:r>
         <w:lastRenderedPageBreak/>
         <w:t>E</w:t>
@@ -1534,7 +1534,7 @@
           <w:u w:val="single"/>
         </w:rPr>
       </w:pPr>
-      <w:bookmarkStart w:id="1" w:name="_Toc199112446"/>
+      <w:bookmarkStart w:id="1" w:name="_Toc199172992"/>
       <w:r>
         <w:lastRenderedPageBreak/>
         <w:t>R</w:t>
@@ -1692,7 +1692,7 @@
       <w:pPr>
         <w:pStyle w:val="Ttulo1"/>
       </w:pPr>
-      <w:bookmarkStart w:id="2" w:name="_Toc199112447"/>
+      <w:bookmarkStart w:id="2" w:name="_Toc199172993"/>
       <w:r>
         <w:lastRenderedPageBreak/>
         <w:t>INTRODUCTION</w:t>
@@ -1818,7 +1818,7 @@
         <w:pStyle w:val="Ttulo1"/>
         <w:jc w:val="both"/>
       </w:pPr>
-      <w:bookmarkStart w:id="3" w:name="_Toc199112448"/>
+      <w:bookmarkStart w:id="3" w:name="_Toc199172994"/>
       <w:r>
         <w:lastRenderedPageBreak/>
         <w:t>IDENTIFIED BAD SMELLS</w:t>
@@ -2285,7 +2285,7 @@
         <w:pStyle w:val="Ttulo1"/>
         <w:jc w:val="both"/>
       </w:pPr>
-      <w:bookmarkStart w:id="4" w:name="_Toc199112449"/>
+      <w:bookmarkStart w:id="4" w:name="_Toc199172995"/>
       <w:r>
         <w:lastRenderedPageBreak/>
         <w:t>CONCLUSIONS</w:t>
@@ -2365,7 +2365,7 @@
       <w:pPr>
         <w:pStyle w:val="Ttulo1"/>
       </w:pPr>
-      <w:bookmarkStart w:id="5" w:name="_Toc199112450"/>
+      <w:bookmarkStart w:id="5" w:name="_Toc199172996"/>
       <w:r>
         <w:lastRenderedPageBreak/>
         <w:t>BIBLIOGRAPHY</w:t>

</xml_diff>